<commit_message>
Se agrego a Moises Urias en el tiempo al final del documento
</commit_message>
<xml_diff>
--- a/docADSistemas/Gestion del Proyecto Corte 2_Version FINAL.docx
+++ b/docADSistemas/Gestion del Proyecto Corte 2_Version FINAL.docx
@@ -141,8 +141,6 @@
         <w:pStyle w:val="Heading3"/>
         <w:rPr/>
       </w:pPr>
-      <w:bookmarkStart w:id="0" w:name="__DdeLink__890_1154853358"/>
-      <w:bookmarkEnd w:id="0"/>
       <w:r>
         <w:rPr/>
         <w:t>Rafael León:</w:t>
@@ -7777,12 +7775,7 @@
             <w:pPr>
               <w:pStyle w:val="Normal"/>
               <w:spacing w:lineRule="auto" w:line="240" w:before="0" w:after="0"/>
-              <w:rPr>
-                <w:rFonts w:ascii="Arial" w:hAnsi="Arial" w:eastAsia="Times New Roman" w:cs="Arial"/>
-                <w:sz w:val="20"/>
-                <w:szCs w:val="20"/>
-                <w:lang w:eastAsia="es-GT"/>
-              </w:rPr>
+              <w:rPr/>
             </w:pPr>
             <w:r>
               <w:rPr>
@@ -8821,14 +8814,925 @@
           </w:p>
         </w:tc>
       </w:tr>
+      <w:tr>
+        <w:trPr>
+          <w:trHeight w:val="255" w:hRule="atLeast"/>
+        </w:trPr>
+        <w:tc>
+          <w:tcPr>
+            <w:tcW w:w="1140" w:type="dxa"/>
+            <w:tcBorders>
+              <w:left w:val="single" w:sz="4" w:space="0" w:color="000001"/>
+              <w:bottom w:val="single" w:sz="4" w:space="0" w:color="000001"/>
+              <w:right w:val="single" w:sz="4" w:space="0" w:color="000001"/>
+              <w:insideH w:val="single" w:sz="4" w:space="0" w:color="000001"/>
+              <w:insideV w:val="single" w:sz="4" w:space="0" w:color="000001"/>
+            </w:tcBorders>
+            <w:shd w:color="auto" w:fill="auto" w:val="clear"/>
+            <w:tcMar>
+              <w:left w:w="65" w:type="dxa"/>
+            </w:tcMar>
+            <w:vAlign w:val="bottom"/>
+          </w:tcPr>
+          <w:p>
+            <w:pPr>
+              <w:pStyle w:val="Normal"/>
+              <w:spacing w:lineRule="auto" w:line="240" w:before="0" w:after="0"/>
+              <w:rPr>
+                <w:b/>
+                <w:b/>
+                <w:bCs/>
+                <w:sz w:val="20"/>
+                <w:szCs w:val="20"/>
+              </w:rPr>
+            </w:pPr>
+            <w:r>
+              <w:rPr>
+                <w:b/>
+                <w:bCs/>
+                <w:sz w:val="20"/>
+                <w:szCs w:val="20"/>
+              </w:rPr>
+              <w:t>Nombre:</w:t>
+            </w:r>
+          </w:p>
+        </w:tc>
+        <w:tc>
+          <w:tcPr>
+            <w:tcW w:w="1430" w:type="dxa"/>
+            <w:gridSpan w:val="3"/>
+            <w:tcBorders>
+              <w:bottom w:val="single" w:sz="4" w:space="0" w:color="000001"/>
+              <w:right w:val="single" w:sz="4" w:space="0" w:color="000001"/>
+              <w:insideH w:val="single" w:sz="4" w:space="0" w:color="000001"/>
+              <w:insideV w:val="single" w:sz="4" w:space="0" w:color="000001"/>
+            </w:tcBorders>
+            <w:shd w:color="auto" w:fill="auto" w:val="clear"/>
+            <w:vAlign w:val="bottom"/>
+          </w:tcPr>
+          <w:p>
+            <w:pPr>
+              <w:pStyle w:val="Normal"/>
+              <w:spacing w:lineRule="auto" w:line="240" w:before="0" w:after="0"/>
+              <w:rPr>
+                <w:b/>
+                <w:b/>
+                <w:bCs/>
+                <w:sz w:val="20"/>
+                <w:szCs w:val="20"/>
+              </w:rPr>
+            </w:pPr>
+            <w:r>
+              <w:rPr>
+                <w:b/>
+                <w:bCs/>
+                <w:sz w:val="20"/>
+                <w:szCs w:val="20"/>
+              </w:rPr>
+              <w:t>Moises Urias</w:t>
+            </w:r>
+          </w:p>
+        </w:tc>
+        <w:tc>
+          <w:tcPr>
+            <w:tcW w:w="1839" w:type="dxa"/>
+            <w:gridSpan w:val="3"/>
+            <w:tcBorders>
+              <w:bottom w:val="single" w:sz="4" w:space="0" w:color="000001"/>
+              <w:right w:val="single" w:sz="4" w:space="0" w:color="000001"/>
+              <w:insideH w:val="single" w:sz="4" w:space="0" w:color="000001"/>
+              <w:insideV w:val="single" w:sz="4" w:space="0" w:color="000001"/>
+            </w:tcBorders>
+            <w:shd w:color="auto" w:fill="auto" w:val="clear"/>
+            <w:vAlign w:val="bottom"/>
+          </w:tcPr>
+          <w:p>
+            <w:pPr>
+              <w:pStyle w:val="Normal"/>
+              <w:spacing w:lineRule="auto" w:line="240" w:before="0" w:after="0"/>
+              <w:rPr>
+                <w:sz w:val="20"/>
+                <w:szCs w:val="20"/>
+              </w:rPr>
+            </w:pPr>
+            <w:r>
+              <w:rPr>
+                <w:sz w:val="20"/>
+                <w:szCs w:val="20"/>
+              </w:rPr>
+            </w:r>
+          </w:p>
+        </w:tc>
+        <w:tc>
+          <w:tcPr>
+            <w:tcW w:w="2126" w:type="dxa"/>
+            <w:gridSpan w:val="2"/>
+            <w:tcBorders>
+              <w:bottom w:val="single" w:sz="4" w:space="0" w:color="000001"/>
+              <w:right w:val="single" w:sz="4" w:space="0" w:color="000001"/>
+              <w:insideH w:val="single" w:sz="4" w:space="0" w:color="000001"/>
+              <w:insideV w:val="single" w:sz="4" w:space="0" w:color="000001"/>
+            </w:tcBorders>
+            <w:shd w:color="auto" w:fill="auto" w:val="clear"/>
+            <w:vAlign w:val="bottom"/>
+          </w:tcPr>
+          <w:p>
+            <w:pPr>
+              <w:pStyle w:val="Normal"/>
+              <w:spacing w:lineRule="auto" w:line="240" w:before="0" w:after="0"/>
+              <w:rPr>
+                <w:sz w:val="20"/>
+                <w:szCs w:val="20"/>
+              </w:rPr>
+            </w:pPr>
+            <w:r>
+              <w:rPr>
+                <w:sz w:val="20"/>
+                <w:szCs w:val="20"/>
+              </w:rPr>
+            </w:r>
+          </w:p>
+        </w:tc>
+        <w:tc>
+          <w:tcPr>
+            <w:tcW w:w="1441" w:type="dxa"/>
+            <w:gridSpan w:val="2"/>
+            <w:tcBorders>
+              <w:bottom w:val="single" w:sz="4" w:space="0" w:color="000001"/>
+              <w:right w:val="single" w:sz="4" w:space="0" w:color="000001"/>
+              <w:insideH w:val="single" w:sz="4" w:space="0" w:color="000001"/>
+              <w:insideV w:val="single" w:sz="4" w:space="0" w:color="000001"/>
+            </w:tcBorders>
+            <w:shd w:color="auto" w:fill="auto" w:val="clear"/>
+            <w:vAlign w:val="bottom"/>
+          </w:tcPr>
+          <w:p>
+            <w:pPr>
+              <w:pStyle w:val="Normal"/>
+              <w:spacing w:lineRule="auto" w:line="240" w:before="0" w:after="0"/>
+              <w:rPr>
+                <w:sz w:val="20"/>
+                <w:szCs w:val="20"/>
+              </w:rPr>
+            </w:pPr>
+            <w:r>
+              <w:rPr>
+                <w:sz w:val="20"/>
+                <w:szCs w:val="20"/>
+              </w:rPr>
+            </w:r>
+          </w:p>
+        </w:tc>
+        <w:tc>
+          <w:tcPr>
+            <w:tcW w:w="6525" w:type="dxa"/>
+            <w:gridSpan w:val="3"/>
+            <w:tcBorders>
+              <w:bottom w:val="single" w:sz="4" w:space="0" w:color="000001"/>
+              <w:right w:val="single" w:sz="4" w:space="0" w:color="000001"/>
+              <w:insideH w:val="single" w:sz="4" w:space="0" w:color="000001"/>
+              <w:insideV w:val="single" w:sz="4" w:space="0" w:color="000001"/>
+            </w:tcBorders>
+            <w:shd w:color="auto" w:fill="auto" w:val="clear"/>
+            <w:vAlign w:val="bottom"/>
+          </w:tcPr>
+          <w:p>
+            <w:pPr>
+              <w:pStyle w:val="Normal"/>
+              <w:spacing w:lineRule="auto" w:line="240" w:before="0" w:after="0"/>
+              <w:rPr>
+                <w:sz w:val="20"/>
+                <w:szCs w:val="20"/>
+              </w:rPr>
+            </w:pPr>
+            <w:r>
+              <w:rPr>
+                <w:sz w:val="20"/>
+                <w:szCs w:val="20"/>
+              </w:rPr>
+            </w:r>
+          </w:p>
+        </w:tc>
+        <w:tc>
+          <w:tcPr>
+            <w:tcW w:w="6345" w:type="dxa"/>
+            <w:gridSpan w:val="2"/>
+            <w:tcBorders>
+              <w:bottom w:val="single" w:sz="4" w:space="0" w:color="000001"/>
+              <w:right w:val="single" w:sz="4" w:space="0" w:color="000001"/>
+              <w:insideH w:val="single" w:sz="4" w:space="0" w:color="000001"/>
+              <w:insideV w:val="single" w:sz="4" w:space="0" w:color="000001"/>
+            </w:tcBorders>
+            <w:shd w:color="auto" w:fill="auto" w:val="clear"/>
+            <w:vAlign w:val="bottom"/>
+          </w:tcPr>
+          <w:p>
+            <w:pPr>
+              <w:pStyle w:val="Normal"/>
+              <w:spacing w:lineRule="auto" w:line="240" w:before="0" w:after="0"/>
+              <w:rPr/>
+            </w:pPr>
+            <w:r>
+              <w:rPr/>
+            </w:r>
+          </w:p>
+        </w:tc>
+      </w:tr>
+      <w:tr>
+        <w:trPr>
+          <w:trHeight w:val="255" w:hRule="atLeast"/>
+        </w:trPr>
+        <w:tc>
+          <w:tcPr>
+            <w:tcW w:w="1140" w:type="dxa"/>
+            <w:tcBorders>
+              <w:left w:val="single" w:sz="4" w:space="0" w:color="000001"/>
+              <w:bottom w:val="single" w:sz="4" w:space="0" w:color="000001"/>
+              <w:right w:val="single" w:sz="4" w:space="0" w:color="000001"/>
+              <w:insideH w:val="single" w:sz="4" w:space="0" w:color="000001"/>
+              <w:insideV w:val="single" w:sz="4" w:space="0" w:color="000001"/>
+            </w:tcBorders>
+            <w:shd w:color="auto" w:fill="auto" w:val="clear"/>
+            <w:tcMar>
+              <w:left w:w="65" w:type="dxa"/>
+            </w:tcMar>
+            <w:vAlign w:val="bottom"/>
+          </w:tcPr>
+          <w:p>
+            <w:pPr>
+              <w:pStyle w:val="Normal"/>
+              <w:spacing w:lineRule="auto" w:line="240" w:before="0" w:after="0"/>
+              <w:rPr>
+                <w:b/>
+                <w:b/>
+                <w:bCs/>
+                <w:sz w:val="20"/>
+                <w:szCs w:val="20"/>
+              </w:rPr>
+            </w:pPr>
+            <w:r>
+              <w:rPr>
+                <w:b/>
+                <w:bCs/>
+                <w:sz w:val="20"/>
+                <w:szCs w:val="20"/>
+              </w:rPr>
+              <w:t>Carne:</w:t>
+            </w:r>
+          </w:p>
+        </w:tc>
+        <w:tc>
+          <w:tcPr>
+            <w:tcW w:w="1430" w:type="dxa"/>
+            <w:gridSpan w:val="3"/>
+            <w:tcBorders>
+              <w:bottom w:val="single" w:sz="4" w:space="0" w:color="000001"/>
+              <w:right w:val="single" w:sz="4" w:space="0" w:color="000001"/>
+              <w:insideH w:val="single" w:sz="4" w:space="0" w:color="000001"/>
+              <w:insideV w:val="single" w:sz="4" w:space="0" w:color="000001"/>
+            </w:tcBorders>
+            <w:shd w:color="auto" w:fill="auto" w:val="clear"/>
+            <w:vAlign w:val="bottom"/>
+          </w:tcPr>
+          <w:p>
+            <w:pPr>
+              <w:pStyle w:val="Normal"/>
+              <w:spacing w:lineRule="auto" w:line="240" w:before="0" w:after="0"/>
+              <w:rPr>
+                <w:b/>
+                <w:b/>
+                <w:bCs/>
+                <w:sz w:val="20"/>
+                <w:szCs w:val="20"/>
+              </w:rPr>
+            </w:pPr>
+            <w:r>
+              <w:rPr>
+                <w:b/>
+                <w:bCs/>
+                <w:sz w:val="20"/>
+                <w:szCs w:val="20"/>
+              </w:rPr>
+              <w:t>13015</w:t>
+            </w:r>
+          </w:p>
+        </w:tc>
+        <w:tc>
+          <w:tcPr>
+            <w:tcW w:w="1839" w:type="dxa"/>
+            <w:gridSpan w:val="3"/>
+            <w:tcBorders>
+              <w:bottom w:val="single" w:sz="4" w:space="0" w:color="000001"/>
+              <w:right w:val="single" w:sz="4" w:space="0" w:color="000001"/>
+              <w:insideH w:val="single" w:sz="4" w:space="0" w:color="000001"/>
+              <w:insideV w:val="single" w:sz="4" w:space="0" w:color="000001"/>
+            </w:tcBorders>
+            <w:shd w:color="auto" w:fill="auto" w:val="clear"/>
+            <w:vAlign w:val="bottom"/>
+          </w:tcPr>
+          <w:p>
+            <w:pPr>
+              <w:pStyle w:val="Normal"/>
+              <w:spacing w:lineRule="auto" w:line="240" w:before="0" w:after="0"/>
+              <w:rPr>
+                <w:sz w:val="20"/>
+                <w:szCs w:val="20"/>
+              </w:rPr>
+            </w:pPr>
+            <w:r>
+              <w:rPr>
+                <w:sz w:val="20"/>
+                <w:szCs w:val="20"/>
+              </w:rPr>
+            </w:r>
+          </w:p>
+        </w:tc>
+        <w:tc>
+          <w:tcPr>
+            <w:tcW w:w="2126" w:type="dxa"/>
+            <w:gridSpan w:val="2"/>
+            <w:tcBorders>
+              <w:bottom w:val="single" w:sz="4" w:space="0" w:color="000001"/>
+              <w:right w:val="single" w:sz="4" w:space="0" w:color="000001"/>
+              <w:insideH w:val="single" w:sz="4" w:space="0" w:color="000001"/>
+              <w:insideV w:val="single" w:sz="4" w:space="0" w:color="000001"/>
+            </w:tcBorders>
+            <w:shd w:color="auto" w:fill="auto" w:val="clear"/>
+            <w:vAlign w:val="bottom"/>
+          </w:tcPr>
+          <w:p>
+            <w:pPr>
+              <w:pStyle w:val="Normal"/>
+              <w:spacing w:lineRule="auto" w:line="240" w:before="0" w:after="0"/>
+              <w:rPr>
+                <w:sz w:val="20"/>
+                <w:szCs w:val="20"/>
+              </w:rPr>
+            </w:pPr>
+            <w:r>
+              <w:rPr>
+                <w:sz w:val="20"/>
+                <w:szCs w:val="20"/>
+              </w:rPr>
+            </w:r>
+          </w:p>
+        </w:tc>
+        <w:tc>
+          <w:tcPr>
+            <w:tcW w:w="1441" w:type="dxa"/>
+            <w:gridSpan w:val="2"/>
+            <w:tcBorders>
+              <w:bottom w:val="single" w:sz="4" w:space="0" w:color="000001"/>
+              <w:right w:val="single" w:sz="4" w:space="0" w:color="000001"/>
+              <w:insideH w:val="single" w:sz="4" w:space="0" w:color="000001"/>
+              <w:insideV w:val="single" w:sz="4" w:space="0" w:color="000001"/>
+            </w:tcBorders>
+            <w:shd w:color="auto" w:fill="auto" w:val="clear"/>
+            <w:vAlign w:val="bottom"/>
+          </w:tcPr>
+          <w:p>
+            <w:pPr>
+              <w:pStyle w:val="Normal"/>
+              <w:spacing w:lineRule="auto" w:line="240" w:before="0" w:after="0"/>
+              <w:rPr>
+                <w:sz w:val="20"/>
+                <w:szCs w:val="20"/>
+              </w:rPr>
+            </w:pPr>
+            <w:r>
+              <w:rPr>
+                <w:sz w:val="20"/>
+                <w:szCs w:val="20"/>
+              </w:rPr>
+            </w:r>
+          </w:p>
+        </w:tc>
+        <w:tc>
+          <w:tcPr>
+            <w:tcW w:w="6525" w:type="dxa"/>
+            <w:gridSpan w:val="3"/>
+            <w:tcBorders>
+              <w:bottom w:val="single" w:sz="4" w:space="0" w:color="000001"/>
+              <w:right w:val="single" w:sz="4" w:space="0" w:color="000001"/>
+              <w:insideH w:val="single" w:sz="4" w:space="0" w:color="000001"/>
+              <w:insideV w:val="single" w:sz="4" w:space="0" w:color="000001"/>
+            </w:tcBorders>
+            <w:shd w:color="auto" w:fill="auto" w:val="clear"/>
+            <w:vAlign w:val="bottom"/>
+          </w:tcPr>
+          <w:p>
+            <w:pPr>
+              <w:pStyle w:val="Normal"/>
+              <w:spacing w:lineRule="auto" w:line="240" w:before="0" w:after="0"/>
+              <w:rPr>
+                <w:sz w:val="20"/>
+                <w:szCs w:val="20"/>
+              </w:rPr>
+            </w:pPr>
+            <w:r>
+              <w:rPr>
+                <w:sz w:val="20"/>
+                <w:szCs w:val="20"/>
+              </w:rPr>
+            </w:r>
+          </w:p>
+        </w:tc>
+        <w:tc>
+          <w:tcPr>
+            <w:tcW w:w="6345" w:type="dxa"/>
+            <w:gridSpan w:val="2"/>
+            <w:tcBorders>
+              <w:bottom w:val="single" w:sz="4" w:space="0" w:color="000001"/>
+              <w:right w:val="single" w:sz="4" w:space="0" w:color="000001"/>
+              <w:insideH w:val="single" w:sz="4" w:space="0" w:color="000001"/>
+              <w:insideV w:val="single" w:sz="4" w:space="0" w:color="000001"/>
+            </w:tcBorders>
+            <w:shd w:color="auto" w:fill="auto" w:val="clear"/>
+            <w:vAlign w:val="bottom"/>
+          </w:tcPr>
+          <w:p>
+            <w:pPr>
+              <w:pStyle w:val="Normal"/>
+              <w:spacing w:lineRule="auto" w:line="240" w:before="0" w:after="0"/>
+              <w:rPr/>
+            </w:pPr>
+            <w:r>
+              <w:rPr/>
+            </w:r>
+          </w:p>
+        </w:tc>
+      </w:tr>
+      <w:tr>
+        <w:trPr>
+          <w:trHeight w:val="255" w:hRule="atLeast"/>
+        </w:trPr>
+        <w:tc>
+          <w:tcPr>
+            <w:tcW w:w="1140" w:type="dxa"/>
+            <w:tcBorders>
+              <w:left w:val="single" w:sz="4" w:space="0" w:color="000001"/>
+              <w:bottom w:val="single" w:sz="4" w:space="0" w:color="000001"/>
+              <w:right w:val="single" w:sz="4" w:space="0" w:color="000001"/>
+              <w:insideH w:val="single" w:sz="4" w:space="0" w:color="000001"/>
+              <w:insideV w:val="single" w:sz="4" w:space="0" w:color="000001"/>
+            </w:tcBorders>
+            <w:shd w:color="auto" w:fill="auto" w:val="clear"/>
+            <w:tcMar>
+              <w:left w:w="65" w:type="dxa"/>
+            </w:tcMar>
+            <w:vAlign w:val="bottom"/>
+          </w:tcPr>
+          <w:p>
+            <w:pPr>
+              <w:pStyle w:val="Normal"/>
+              <w:spacing w:lineRule="auto" w:line="240" w:before="0" w:after="0"/>
+              <w:rPr>
+                <w:b/>
+                <w:b/>
+                <w:bCs/>
+                <w:sz w:val="20"/>
+                <w:szCs w:val="20"/>
+              </w:rPr>
+            </w:pPr>
+            <w:r>
+              <w:rPr>
+                <w:b/>
+                <w:bCs/>
+                <w:sz w:val="20"/>
+                <w:szCs w:val="20"/>
+              </w:rPr>
+              <w:t>Fecha:</w:t>
+            </w:r>
+          </w:p>
+        </w:tc>
+        <w:tc>
+          <w:tcPr>
+            <w:tcW w:w="1430" w:type="dxa"/>
+            <w:gridSpan w:val="3"/>
+            <w:tcBorders>
+              <w:bottom w:val="single" w:sz="4" w:space="0" w:color="000001"/>
+              <w:right w:val="single" w:sz="4" w:space="0" w:color="000001"/>
+              <w:insideH w:val="single" w:sz="4" w:space="0" w:color="000001"/>
+              <w:insideV w:val="single" w:sz="4" w:space="0" w:color="000001"/>
+            </w:tcBorders>
+            <w:shd w:color="auto" w:fill="auto" w:val="clear"/>
+            <w:vAlign w:val="bottom"/>
+          </w:tcPr>
+          <w:p>
+            <w:pPr>
+              <w:pStyle w:val="Normal"/>
+              <w:spacing w:lineRule="auto" w:line="240" w:before="0" w:after="0"/>
+              <w:rPr>
+                <w:b/>
+                <w:b/>
+                <w:bCs/>
+                <w:sz w:val="20"/>
+                <w:szCs w:val="20"/>
+              </w:rPr>
+            </w:pPr>
+            <w:r>
+              <w:rPr>
+                <w:b/>
+                <w:bCs/>
+                <w:sz w:val="20"/>
+                <w:szCs w:val="20"/>
+              </w:rPr>
+              <w:t>Inicio</w:t>
+            </w:r>
+          </w:p>
+        </w:tc>
+        <w:tc>
+          <w:tcPr>
+            <w:tcW w:w="1839" w:type="dxa"/>
+            <w:gridSpan w:val="3"/>
+            <w:tcBorders>
+              <w:bottom w:val="single" w:sz="4" w:space="0" w:color="000001"/>
+              <w:right w:val="single" w:sz="4" w:space="0" w:color="000001"/>
+              <w:insideH w:val="single" w:sz="4" w:space="0" w:color="000001"/>
+              <w:insideV w:val="single" w:sz="4" w:space="0" w:color="000001"/>
+            </w:tcBorders>
+            <w:shd w:color="auto" w:fill="auto" w:val="clear"/>
+            <w:vAlign w:val="bottom"/>
+          </w:tcPr>
+          <w:p>
+            <w:pPr>
+              <w:pStyle w:val="Normal"/>
+              <w:spacing w:lineRule="auto" w:line="240" w:before="0" w:after="0"/>
+              <w:rPr>
+                <w:b/>
+                <w:b/>
+                <w:bCs/>
+                <w:sz w:val="20"/>
+                <w:szCs w:val="20"/>
+              </w:rPr>
+            </w:pPr>
+            <w:r>
+              <w:rPr>
+                <w:b/>
+                <w:bCs/>
+                <w:sz w:val="20"/>
+                <w:szCs w:val="20"/>
+              </w:rPr>
+              <w:t>Fin</w:t>
+            </w:r>
+          </w:p>
+        </w:tc>
+        <w:tc>
+          <w:tcPr>
+            <w:tcW w:w="2126" w:type="dxa"/>
+            <w:gridSpan w:val="2"/>
+            <w:tcBorders>
+              <w:bottom w:val="single" w:sz="4" w:space="0" w:color="000001"/>
+              <w:right w:val="single" w:sz="4" w:space="0" w:color="000001"/>
+              <w:insideH w:val="single" w:sz="4" w:space="0" w:color="000001"/>
+              <w:insideV w:val="single" w:sz="4" w:space="0" w:color="000001"/>
+            </w:tcBorders>
+            <w:shd w:color="auto" w:fill="auto" w:val="clear"/>
+            <w:vAlign w:val="bottom"/>
+          </w:tcPr>
+          <w:p>
+            <w:pPr>
+              <w:pStyle w:val="Normal"/>
+              <w:spacing w:lineRule="auto" w:line="240" w:before="0" w:after="0"/>
+              <w:rPr>
+                <w:b/>
+                <w:b/>
+                <w:bCs/>
+                <w:sz w:val="20"/>
+                <w:szCs w:val="20"/>
+              </w:rPr>
+            </w:pPr>
+            <w:r>
+              <w:rPr>
+                <w:b/>
+                <w:bCs/>
+                <w:sz w:val="20"/>
+                <w:szCs w:val="20"/>
+              </w:rPr>
+              <w:t>Tiempo Interrupción</w:t>
+            </w:r>
+          </w:p>
+        </w:tc>
+        <w:tc>
+          <w:tcPr>
+            <w:tcW w:w="1441" w:type="dxa"/>
+            <w:gridSpan w:val="2"/>
+            <w:tcBorders>
+              <w:bottom w:val="single" w:sz="4" w:space="0" w:color="000001"/>
+              <w:right w:val="single" w:sz="4" w:space="0" w:color="000001"/>
+              <w:insideH w:val="single" w:sz="4" w:space="0" w:color="000001"/>
+              <w:insideV w:val="single" w:sz="4" w:space="0" w:color="000001"/>
+            </w:tcBorders>
+            <w:shd w:color="auto" w:fill="auto" w:val="clear"/>
+            <w:vAlign w:val="bottom"/>
+          </w:tcPr>
+          <w:p>
+            <w:pPr>
+              <w:pStyle w:val="Normal"/>
+              <w:spacing w:lineRule="auto" w:line="240" w:before="0" w:after="0"/>
+              <w:rPr>
+                <w:b/>
+                <w:b/>
+                <w:bCs/>
+                <w:sz w:val="20"/>
+                <w:szCs w:val="20"/>
+              </w:rPr>
+            </w:pPr>
+            <w:r>
+              <w:rPr>
+                <w:b/>
+                <w:bCs/>
+                <w:sz w:val="20"/>
+                <w:szCs w:val="20"/>
+              </w:rPr>
+              <w:t>Delta tiempo</w:t>
+            </w:r>
+          </w:p>
+        </w:tc>
+        <w:tc>
+          <w:tcPr>
+            <w:tcW w:w="6525" w:type="dxa"/>
+            <w:gridSpan w:val="3"/>
+            <w:tcBorders>
+              <w:bottom w:val="single" w:sz="4" w:space="0" w:color="000001"/>
+              <w:right w:val="single" w:sz="4" w:space="0" w:color="000001"/>
+              <w:insideH w:val="single" w:sz="4" w:space="0" w:color="000001"/>
+              <w:insideV w:val="single" w:sz="4" w:space="0" w:color="000001"/>
+            </w:tcBorders>
+            <w:shd w:color="auto" w:fill="auto" w:val="clear"/>
+            <w:vAlign w:val="bottom"/>
+          </w:tcPr>
+          <w:p>
+            <w:pPr>
+              <w:pStyle w:val="Normal"/>
+              <w:spacing w:lineRule="auto" w:line="240" w:before="0" w:after="0"/>
+              <w:rPr>
+                <w:b/>
+                <w:b/>
+                <w:bCs/>
+                <w:sz w:val="20"/>
+                <w:szCs w:val="20"/>
+              </w:rPr>
+            </w:pPr>
+            <w:r>
+              <w:rPr>
+                <w:b/>
+                <w:bCs/>
+                <w:sz w:val="20"/>
+                <w:szCs w:val="20"/>
+              </w:rPr>
+              <w:t>Fase</w:t>
+            </w:r>
+          </w:p>
+        </w:tc>
+        <w:tc>
+          <w:tcPr>
+            <w:tcW w:w="6345" w:type="dxa"/>
+            <w:gridSpan w:val="2"/>
+            <w:tcBorders>
+              <w:bottom w:val="single" w:sz="4" w:space="0" w:color="000001"/>
+              <w:right w:val="single" w:sz="4" w:space="0" w:color="000001"/>
+              <w:insideH w:val="single" w:sz="4" w:space="0" w:color="000001"/>
+              <w:insideV w:val="single" w:sz="4" w:space="0" w:color="000001"/>
+            </w:tcBorders>
+            <w:shd w:color="auto" w:fill="auto" w:val="clear"/>
+            <w:vAlign w:val="bottom"/>
+          </w:tcPr>
+          <w:p>
+            <w:pPr>
+              <w:pStyle w:val="Normal"/>
+              <w:spacing w:lineRule="auto" w:line="240" w:before="0" w:after="0"/>
+              <w:rPr/>
+            </w:pPr>
+            <w:r>
+              <w:rPr/>
+            </w:r>
+          </w:p>
+        </w:tc>
+      </w:tr>
+      <w:tr>
+        <w:trPr>
+          <w:trHeight w:val="255" w:hRule="atLeast"/>
+        </w:trPr>
+        <w:tc>
+          <w:tcPr>
+            <w:tcW w:w="1140" w:type="dxa"/>
+            <w:tcBorders>
+              <w:left w:val="single" w:sz="4" w:space="0" w:color="000001"/>
+              <w:bottom w:val="single" w:sz="4" w:space="0" w:color="000001"/>
+              <w:right w:val="single" w:sz="4" w:space="0" w:color="000001"/>
+              <w:insideH w:val="single" w:sz="4" w:space="0" w:color="000001"/>
+              <w:insideV w:val="single" w:sz="4" w:space="0" w:color="000001"/>
+            </w:tcBorders>
+            <w:shd w:color="auto" w:fill="auto" w:val="clear"/>
+            <w:tcMar>
+              <w:left w:w="65" w:type="dxa"/>
+            </w:tcMar>
+            <w:vAlign w:val="bottom"/>
+          </w:tcPr>
+          <w:p>
+            <w:pPr>
+              <w:pStyle w:val="Normal"/>
+              <w:spacing w:lineRule="auto" w:line="240" w:before="0" w:after="0"/>
+              <w:rPr>
+                <w:sz w:val="20"/>
+                <w:szCs w:val="20"/>
+              </w:rPr>
+            </w:pPr>
+            <w:r>
+              <w:rPr>
+                <w:sz w:val="20"/>
+                <w:szCs w:val="20"/>
+              </w:rPr>
+              <w:t>25/02/2016</w:t>
+            </w:r>
+          </w:p>
+        </w:tc>
+        <w:tc>
+          <w:tcPr>
+            <w:tcW w:w="1430" w:type="dxa"/>
+            <w:gridSpan w:val="3"/>
+            <w:tcBorders>
+              <w:bottom w:val="single" w:sz="4" w:space="0" w:color="000001"/>
+              <w:right w:val="single" w:sz="4" w:space="0" w:color="000001"/>
+              <w:insideH w:val="single" w:sz="4" w:space="0" w:color="000001"/>
+              <w:insideV w:val="single" w:sz="4" w:space="0" w:color="000001"/>
+            </w:tcBorders>
+            <w:shd w:color="auto" w:fill="auto" w:val="clear"/>
+            <w:vAlign w:val="bottom"/>
+          </w:tcPr>
+          <w:p>
+            <w:pPr>
+              <w:pStyle w:val="Normal"/>
+              <w:spacing w:lineRule="auto" w:line="240" w:before="0" w:after="0"/>
+              <w:rPr>
+                <w:sz w:val="20"/>
+                <w:szCs w:val="20"/>
+              </w:rPr>
+            </w:pPr>
+            <w:r>
+              <w:rPr>
+                <w:sz w:val="20"/>
+                <w:szCs w:val="20"/>
+              </w:rPr>
+              <w:t>9:00 PM</w:t>
+            </w:r>
+          </w:p>
+        </w:tc>
+        <w:tc>
+          <w:tcPr>
+            <w:tcW w:w="1839" w:type="dxa"/>
+            <w:gridSpan w:val="3"/>
+            <w:tcBorders>
+              <w:bottom w:val="single" w:sz="4" w:space="0" w:color="000001"/>
+              <w:right w:val="single" w:sz="4" w:space="0" w:color="000001"/>
+              <w:insideH w:val="single" w:sz="4" w:space="0" w:color="000001"/>
+              <w:insideV w:val="single" w:sz="4" w:space="0" w:color="000001"/>
+            </w:tcBorders>
+            <w:shd w:color="auto" w:fill="auto" w:val="clear"/>
+            <w:vAlign w:val="bottom"/>
+          </w:tcPr>
+          <w:p>
+            <w:pPr>
+              <w:pStyle w:val="Normal"/>
+              <w:spacing w:lineRule="auto" w:line="240" w:before="0" w:after="0"/>
+              <w:rPr>
+                <w:sz w:val="20"/>
+                <w:szCs w:val="20"/>
+              </w:rPr>
+            </w:pPr>
+            <w:r>
+              <w:rPr>
+                <w:sz w:val="20"/>
+                <w:szCs w:val="20"/>
+              </w:rPr>
+              <w:t>1:00 AM</w:t>
+            </w:r>
+          </w:p>
+        </w:tc>
+        <w:tc>
+          <w:tcPr>
+            <w:tcW w:w="2126" w:type="dxa"/>
+            <w:gridSpan w:val="2"/>
+            <w:tcBorders>
+              <w:bottom w:val="single" w:sz="4" w:space="0" w:color="000001"/>
+              <w:right w:val="single" w:sz="4" w:space="0" w:color="000001"/>
+              <w:insideH w:val="single" w:sz="4" w:space="0" w:color="000001"/>
+              <w:insideV w:val="single" w:sz="4" w:space="0" w:color="000001"/>
+            </w:tcBorders>
+            <w:shd w:color="auto" w:fill="auto" w:val="clear"/>
+            <w:vAlign w:val="bottom"/>
+          </w:tcPr>
+          <w:p>
+            <w:pPr>
+              <w:pStyle w:val="Normal"/>
+              <w:spacing w:lineRule="auto" w:line="240" w:before="0" w:after="0"/>
+              <w:rPr>
+                <w:sz w:val="20"/>
+                <w:szCs w:val="20"/>
+              </w:rPr>
+            </w:pPr>
+            <w:r>
+              <w:rPr>
+                <w:sz w:val="20"/>
+                <w:szCs w:val="20"/>
+              </w:rPr>
+              <w:t>0</w:t>
+            </w:r>
+          </w:p>
+        </w:tc>
+        <w:tc>
+          <w:tcPr>
+            <w:tcW w:w="1441" w:type="dxa"/>
+            <w:gridSpan w:val="2"/>
+            <w:tcBorders>
+              <w:bottom w:val="single" w:sz="4" w:space="0" w:color="000001"/>
+              <w:right w:val="single" w:sz="4" w:space="0" w:color="000001"/>
+              <w:insideH w:val="single" w:sz="4" w:space="0" w:color="000001"/>
+              <w:insideV w:val="single" w:sz="4" w:space="0" w:color="000001"/>
+            </w:tcBorders>
+            <w:shd w:color="auto" w:fill="auto" w:val="clear"/>
+            <w:vAlign w:val="bottom"/>
+          </w:tcPr>
+          <w:p>
+            <w:pPr>
+              <w:pStyle w:val="Normal"/>
+              <w:spacing w:lineRule="auto" w:line="240" w:before="0" w:after="0"/>
+              <w:rPr>
+                <w:sz w:val="20"/>
+                <w:szCs w:val="20"/>
+              </w:rPr>
+            </w:pPr>
+            <w:r>
+              <w:rPr>
+                <w:sz w:val="20"/>
+                <w:szCs w:val="20"/>
+              </w:rPr>
+              <w:t>4:00</w:t>
+            </w:r>
+          </w:p>
+        </w:tc>
+        <w:tc>
+          <w:tcPr>
+            <w:tcW w:w="6525" w:type="dxa"/>
+            <w:gridSpan w:val="3"/>
+            <w:tcBorders>
+              <w:bottom w:val="single" w:sz="4" w:space="0" w:color="000001"/>
+              <w:right w:val="single" w:sz="4" w:space="0" w:color="000001"/>
+              <w:insideH w:val="single" w:sz="4" w:space="0" w:color="000001"/>
+              <w:insideV w:val="single" w:sz="4" w:space="0" w:color="000001"/>
+            </w:tcBorders>
+            <w:shd w:color="auto" w:fill="auto" w:val="clear"/>
+            <w:vAlign w:val="bottom"/>
+          </w:tcPr>
+          <w:p>
+            <w:pPr>
+              <w:pStyle w:val="Normal"/>
+              <w:spacing w:lineRule="auto" w:line="240" w:before="0" w:after="0"/>
+              <w:rPr>
+                <w:sz w:val="20"/>
+                <w:szCs w:val="20"/>
+              </w:rPr>
+            </w:pPr>
+            <w:r>
+              <w:rPr>
+                <w:sz w:val="20"/>
+                <w:szCs w:val="20"/>
+              </w:rPr>
+              <w:t>Creación de la interfaz del Login</w:t>
+            </w:r>
+          </w:p>
+        </w:tc>
+        <w:tc>
+          <w:tcPr>
+            <w:tcW w:w="6345" w:type="dxa"/>
+            <w:gridSpan w:val="2"/>
+            <w:tcBorders>
+              <w:bottom w:val="single" w:sz="4" w:space="0" w:color="000001"/>
+              <w:right w:val="single" w:sz="4" w:space="0" w:color="000001"/>
+              <w:insideH w:val="single" w:sz="4" w:space="0" w:color="000001"/>
+              <w:insideV w:val="single" w:sz="4" w:space="0" w:color="000001"/>
+            </w:tcBorders>
+            <w:shd w:color="auto" w:fill="auto" w:val="clear"/>
+            <w:vAlign w:val="bottom"/>
+          </w:tcPr>
+          <w:p>
+            <w:pPr>
+              <w:pStyle w:val="Normal"/>
+              <w:spacing w:lineRule="auto" w:line="240" w:before="0" w:after="0"/>
+              <w:rPr/>
+            </w:pPr>
+            <w:r>
+              <w:rPr/>
+            </w:r>
+          </w:p>
+        </w:tc>
+      </w:tr>
     </w:tbl>
     <w:p>
       <w:pPr>
         <w:pStyle w:val="Normal"/>
-        <w:widowControl/>
-        <w:bidi w:val="0"/>
-        <w:spacing w:lineRule="auto" w:line="276" w:before="0" w:after="200"/>
-        <w:jc w:val="left"/>
+        <w:spacing w:before="0" w:after="200"/>
         <w:rPr/>
       </w:pPr>
       <w:r>
@@ -9555,6 +10459,20 @@
     </w:pPr>
     <w:rPr/>
   </w:style>
+  <w:style w:type="paragraph" w:styleId="TableContents">
+    <w:name w:val="Table Contents"/>
+    <w:basedOn w:val="Normal"/>
+    <w:qFormat/>
+    <w:pPr/>
+    <w:rPr/>
+  </w:style>
+  <w:style w:type="paragraph" w:styleId="TableHeading">
+    <w:name w:val="Table Heading"/>
+    <w:basedOn w:val="TableContents"/>
+    <w:qFormat/>
+    <w:pPr/>
+    <w:rPr/>
+  </w:style>
   <w:style w:type="numbering" w:styleId="NoList" w:default="1">
     <w:name w:val="No List"/>
     <w:uiPriority w:val="99"/>

</xml_diff>